<commit_message>
OpenMP implementation of parallelized vector filling and addition.
</commit_message>
<xml_diff>
--- a/Module2/ps2/Report.docx
+++ b/Module2/ps2/Report.docx
@@ -266,6 +266,11 @@
     </w:p>
     <w:p>
       <w:pPr>
+        <w:pStyle w:val="ListParagraph"/>
+        <w:numPr>
+          <w:ilvl w:val="0"/>
+          <w:numId w:val="7"/>
+        </w:numPr>
         <w:tabs>
           <w:tab w:val="left" w:pos="1139"/>
         </w:tabs>
@@ -274,6 +279,59 @@
           <w:szCs w:val="22"/>
         </w:rPr>
       </w:pPr>
+      <w:r>
+        <w:rPr>
+          <w:b/>
+          <w:bCs/>
+          <w:sz w:val="22"/>
+          <w:szCs w:val="22"/>
+        </w:rPr>
+        <w:t xml:space="preserve">Sliding </w:t>
+      </w:r>
+      <w:r>
+        <w:rPr>
+          <w:b/>
+          <w:bCs/>
+          <w:sz w:val="22"/>
+          <w:szCs w:val="22"/>
+        </w:rPr>
+        <w:t>Puzzle</w:t>
+      </w:r>
+      <w:r>
+        <w:rPr>
+          <w:sz w:val="22"/>
+          <w:szCs w:val="22"/>
+        </w:rPr>
+        <w:t>:</w:t>
+      </w:r>
+      <w:r>
+        <w:rPr>
+          <w:sz w:val="22"/>
+          <w:szCs w:val="22"/>
+        </w:rPr>
+        <w:t xml:space="preserve"> To solve a sliding puzzle </w:t>
+      </w:r>
+      <w:r>
+        <w:rPr>
+          <w:sz w:val="22"/>
+          <w:szCs w:val="22"/>
+        </w:rPr>
+        <w:t>problem,</w:t>
+      </w:r>
+      <w:r>
+        <w:rPr>
+          <w:sz w:val="22"/>
+          <w:szCs w:val="22"/>
+        </w:rPr>
+        <w:t xml:space="preserve"> you could either use dynamic programming with recursive function calls as the problem size reduces, or you could use an exploring approach </w:t>
+      </w:r>
+      <w:r>
+        <w:rPr>
+          <w:sz w:val="22"/>
+          <w:szCs w:val="22"/>
+        </w:rPr>
+        <w:t>akin to graph searching problems.</w:t>
+      </w:r>
     </w:p>
     <w:p>
       <w:pPr>
@@ -288,53 +346,188 @@
     </w:p>
     <w:p>
       <w:pPr>
+        <w:pStyle w:val="ListParagraph"/>
+        <w:numPr>
+          <w:ilvl w:val="0"/>
+          <w:numId w:val="7"/>
+        </w:numPr>
         <w:tabs>
           <w:tab w:val="left" w:pos="1139"/>
         </w:tabs>
         <w:rPr>
-          <w:sz w:val="32"/>
-          <w:szCs w:val="32"/>
-        </w:rPr>
-      </w:pPr>
-      <w:r>
-        <w:rPr>
-          <w:sz w:val="32"/>
-          <w:szCs w:val="32"/>
-        </w:rPr>
-        <w:t xml:space="preserve">Activity </w:t>
-      </w:r>
-      <w:r>
-        <w:rPr>
-          <w:sz w:val="32"/>
-          <w:szCs w:val="32"/>
-        </w:rPr>
-        <w:t>2</w:t>
-      </w:r>
-      <w:r>
-        <w:rPr>
-          <w:sz w:val="32"/>
-          <w:szCs w:val="32"/>
-        </w:rPr>
-        <w:t xml:space="preserve"> – </w:t>
-      </w:r>
-      <w:r>
-        <w:rPr>
-          <w:sz w:val="32"/>
-          <w:szCs w:val="32"/>
-        </w:rPr>
-        <w:t>Parallel Vector Addition</w:t>
+          <w:sz w:val="22"/>
+          <w:szCs w:val="22"/>
+        </w:rPr>
+      </w:pPr>
+      <w:r>
+        <w:rPr>
+          <w:b/>
+          <w:bCs/>
+          <w:sz w:val="22"/>
+          <w:szCs w:val="22"/>
+        </w:rPr>
+        <w:t>Frequency of String Occurrence</w:t>
+      </w:r>
+      <w:r>
+        <w:rPr>
+          <w:sz w:val="22"/>
+          <w:szCs w:val="22"/>
+        </w:rPr>
+        <w:t>:</w:t>
+      </w:r>
+      <w:r>
+        <w:rPr>
+          <w:sz w:val="22"/>
+          <w:szCs w:val="22"/>
+        </w:rPr>
+        <w:t xml:space="preserve"> Using input data decomposition yo</w:t>
+      </w:r>
+      <w:r>
+        <w:rPr>
+          <w:sz w:val="22"/>
+          <w:szCs w:val="22"/>
+        </w:rPr>
+        <w:t>u could</w:t>
+      </w:r>
+      <w:r>
+        <w:rPr>
+          <w:sz w:val="22"/>
+          <w:szCs w:val="22"/>
+        </w:rPr>
+        <w:t xml:space="preserve"> </w:t>
+      </w:r>
+      <w:r>
+        <w:rPr>
+          <w:sz w:val="22"/>
+          <w:szCs w:val="22"/>
+        </w:rPr>
+        <w:t>assign each thread a section of the Wikipedia pa</w:t>
+      </w:r>
+      <w:r>
+        <w:rPr>
+          <w:sz w:val="22"/>
+          <w:szCs w:val="22"/>
+        </w:rPr>
+        <w:t>ge, then sum the outputs of each thread after they are all joined.</w:t>
+      </w:r>
+      <w:r>
+        <w:rPr>
+          <w:sz w:val="22"/>
+          <w:szCs w:val="22"/>
+        </w:rPr>
+        <w:t xml:space="preserve"> For example</w:t>
+      </w:r>
+      <w:r>
+        <w:rPr>
+          <w:sz w:val="22"/>
+          <w:szCs w:val="22"/>
+        </w:rPr>
+        <w:t xml:space="preserve">, </w:t>
+      </w:r>
+      <w:r>
+        <w:rPr>
+          <w:sz w:val="22"/>
+          <w:szCs w:val="22"/>
+        </w:rPr>
+        <w:t>you can get each thread to start reading from their own starting line number and space out the line numbers as required among the threads.</w:t>
       </w:r>
     </w:p>
     <w:p>
       <w:pPr>
+        <w:pStyle w:val="ListParagraph"/>
+        <w:rPr>
+          <w:sz w:val="22"/>
+          <w:szCs w:val="22"/>
+        </w:rPr>
+      </w:pPr>
+    </w:p>
+    <w:p>
+      <w:pPr>
+        <w:pStyle w:val="ListParagraph"/>
+        <w:numPr>
+          <w:ilvl w:val="0"/>
+          <w:numId w:val="7"/>
+        </w:numPr>
         <w:tabs>
           <w:tab w:val="left" w:pos="1139"/>
         </w:tabs>
         <w:rPr>
-          <w:sz w:val="32"/>
-          <w:szCs w:val="32"/>
-        </w:rPr>
-      </w:pPr>
+          <w:sz w:val="22"/>
+          <w:szCs w:val="22"/>
+        </w:rPr>
+      </w:pPr>
+      <w:r>
+        <w:rPr>
+          <w:b/>
+          <w:bCs/>
+          <w:sz w:val="22"/>
+          <w:szCs w:val="22"/>
+        </w:rPr>
+        <w:t>Binary Search</w:t>
+      </w:r>
+      <w:r>
+        <w:rPr>
+          <w:sz w:val="22"/>
+          <w:szCs w:val="22"/>
+        </w:rPr>
+        <w:t>:</w:t>
+      </w:r>
+      <w:r>
+        <w:rPr>
+          <w:sz w:val="22"/>
+          <w:szCs w:val="22"/>
+        </w:rPr>
+        <w:t xml:space="preserve"> </w:t>
+      </w:r>
+      <w:r>
+        <w:rPr>
+          <w:sz w:val="22"/>
+          <w:szCs w:val="22"/>
+        </w:rPr>
+        <w:t xml:space="preserve">In the binary search </w:t>
+      </w:r>
+      <w:r>
+        <w:rPr>
+          <w:sz w:val="22"/>
+          <w:szCs w:val="22"/>
+        </w:rPr>
+        <w:t>examples,</w:t>
+      </w:r>
+      <w:r>
+        <w:rPr>
+          <w:sz w:val="22"/>
+          <w:szCs w:val="22"/>
+        </w:rPr>
+        <w:t xml:space="preserve"> we have seen so far in computer science a parallel solution wouldn’t be very helpful since </w:t>
+      </w:r>
+      <w:r>
+        <w:rPr>
+          <w:sz w:val="22"/>
+          <w:szCs w:val="22"/>
+        </w:rPr>
+        <w:t xml:space="preserve">the search size gets small very quickly as it halves. However, with very large data sets </w:t>
+      </w:r>
+      <w:r>
+        <w:rPr>
+          <w:sz w:val="22"/>
+          <w:szCs w:val="22"/>
+        </w:rPr>
+        <w:t>these searches</w:t>
+      </w:r>
+      <w:r>
+        <w:rPr>
+          <w:sz w:val="22"/>
+          <w:szCs w:val="22"/>
+        </w:rPr>
+        <w:t xml:space="preserve"> can be delegated to multiple threads looking through the array subsections.</w:t>
+      </w:r>
+      <w:r>
+        <w:rPr>
+          <w:sz w:val="22"/>
+          <w:szCs w:val="22"/>
+        </w:rPr>
+        <w:t xml:space="preserve"> This would be an example of recursive decomposition together with input data decomposition.</w:t>
+      </w:r>
     </w:p>
     <w:p>
       <w:pPr>
@@ -346,6 +539,1288 @@
           <w:szCs w:val="22"/>
         </w:rPr>
       </w:pPr>
+    </w:p>
+    <w:p>
+      <w:pPr>
+        <w:tabs>
+          <w:tab w:val="left" w:pos="1139"/>
+        </w:tabs>
+        <w:rPr>
+          <w:sz w:val="32"/>
+          <w:szCs w:val="32"/>
+        </w:rPr>
+      </w:pPr>
+      <w:r>
+        <w:rPr>
+          <w:sz w:val="32"/>
+          <w:szCs w:val="32"/>
+        </w:rPr>
+        <w:t xml:space="preserve">Activity </w:t>
+      </w:r>
+      <w:r>
+        <w:rPr>
+          <w:sz w:val="32"/>
+          <w:szCs w:val="32"/>
+        </w:rPr>
+        <w:t>2</w:t>
+      </w:r>
+      <w:r>
+        <w:rPr>
+          <w:sz w:val="32"/>
+          <w:szCs w:val="32"/>
+        </w:rPr>
+        <w:t xml:space="preserve"> – </w:t>
+      </w:r>
+      <w:r>
+        <w:rPr>
+          <w:sz w:val="32"/>
+          <w:szCs w:val="32"/>
+        </w:rPr>
+        <w:t>Parallel Vector Addition</w:t>
+      </w:r>
+    </w:p>
+    <w:p>
+      <w:pPr>
+        <w:tabs>
+          <w:tab w:val="left" w:pos="1139"/>
+        </w:tabs>
+        <w:rPr>
+          <w:sz w:val="22"/>
+          <w:szCs w:val="22"/>
+        </w:rPr>
+      </w:pPr>
+    </w:p>
+    <w:p>
+      <w:pPr>
+        <w:tabs>
+          <w:tab w:val="left" w:pos="1139"/>
+        </w:tabs>
+        <w:rPr>
+          <w:b/>
+          <w:bCs/>
+          <w:sz w:val="22"/>
+          <w:szCs w:val="22"/>
+        </w:rPr>
+      </w:pPr>
+      <w:r>
+        <w:rPr>
+          <w:b/>
+          <w:bCs/>
+          <w:sz w:val="22"/>
+          <w:szCs w:val="22"/>
+        </w:rPr>
+        <w:t>Parallelisation Roadmap</w:t>
+      </w:r>
+    </w:p>
+    <w:p>
+      <w:pPr>
+        <w:tabs>
+          <w:tab w:val="left" w:pos="1139"/>
+        </w:tabs>
+        <w:rPr>
+          <w:b/>
+          <w:bCs/>
+          <w:sz w:val="22"/>
+          <w:szCs w:val="22"/>
+        </w:rPr>
+      </w:pPr>
+    </w:p>
+    <w:p>
+      <w:pPr>
+        <w:tabs>
+          <w:tab w:val="left" w:pos="1139"/>
+        </w:tabs>
+        <w:rPr>
+          <w:sz w:val="22"/>
+          <w:szCs w:val="22"/>
+        </w:rPr>
+      </w:pPr>
+      <w:r>
+        <w:rPr>
+          <w:sz w:val="22"/>
+          <w:szCs w:val="22"/>
+        </w:rPr>
+        <w:t xml:space="preserve">Since </w:t>
+      </w:r>
+      <w:r>
+        <w:rPr>
+          <w:sz w:val="22"/>
+          <w:szCs w:val="22"/>
+        </w:rPr>
+        <w:t xml:space="preserve">the </w:t>
+      </w:r>
+      <w:r>
+        <w:rPr>
+          <w:sz w:val="22"/>
+          <w:szCs w:val="22"/>
+        </w:rPr>
+        <w:t>individual entries of the vectors are different locations in memory they can be accessed concurrentl</w:t>
+      </w:r>
+      <w:r>
+        <w:rPr>
+          <w:sz w:val="22"/>
+          <w:szCs w:val="22"/>
+        </w:rPr>
+        <w:t>y</w:t>
+      </w:r>
+      <w:r>
+        <w:rPr>
+          <w:sz w:val="22"/>
+          <w:szCs w:val="22"/>
+        </w:rPr>
+        <w:t xml:space="preserve"> and thus modified (</w:t>
+      </w:r>
+      <w:r>
+        <w:rPr>
+          <w:sz w:val="22"/>
+          <w:szCs w:val="22"/>
+        </w:rPr>
+        <w:t>to a random integer) concurrently</w:t>
+      </w:r>
+      <w:r>
+        <w:rPr>
+          <w:sz w:val="22"/>
+          <w:szCs w:val="22"/>
+        </w:rPr>
+        <w:t xml:space="preserve">. Also, due to the nature of vector addition </w:t>
+      </w:r>
+      <w:r>
+        <w:rPr>
+          <w:sz w:val="22"/>
+          <w:szCs w:val="22"/>
+        </w:rPr>
+        <w:t xml:space="preserve">where the sum of two vectors is the sum of each of their </w:t>
+      </w:r>
+      <w:r>
+        <w:rPr>
+          <w:sz w:val="22"/>
+          <w:szCs w:val="22"/>
+        </w:rPr>
+        <w:t>entry’s</w:t>
+      </w:r>
+      <w:r>
+        <w:rPr>
+          <w:sz w:val="22"/>
+          <w:szCs w:val="22"/>
+        </w:rPr>
+        <w:t xml:space="preserve">, </w:t>
+      </w:r>
+      <w:r>
+        <w:rPr>
+          <w:sz w:val="22"/>
+          <w:szCs w:val="22"/>
+        </w:rPr>
+        <w:t xml:space="preserve">addition can be performed in </w:t>
+      </w:r>
+      <w:r>
+        <w:rPr>
+          <w:sz w:val="22"/>
+          <w:szCs w:val="22"/>
+        </w:rPr>
+        <w:t>parallel</w:t>
+      </w:r>
+      <w:r>
+        <w:rPr>
+          <w:sz w:val="22"/>
+          <w:szCs w:val="22"/>
+        </w:rPr>
+        <w:t>.</w:t>
+      </w:r>
+      <w:r>
+        <w:rPr>
+          <w:sz w:val="22"/>
+          <w:szCs w:val="22"/>
+        </w:rPr>
+        <w:t xml:space="preserve"> In my implementation of </w:t>
+      </w:r>
+      <w:r>
+        <w:rPr>
+          <w:i/>
+          <w:iCs/>
+          <w:sz w:val="22"/>
+          <w:szCs w:val="22"/>
+        </w:rPr>
+        <w:t>VectorAdd.cpp</w:t>
+      </w:r>
+      <w:r>
+        <w:rPr>
+          <w:sz w:val="22"/>
+          <w:szCs w:val="22"/>
+        </w:rPr>
+        <w:t xml:space="preserve"> I had threads </w:t>
+      </w:r>
+      <w:r>
+        <w:rPr>
+          <w:sz w:val="22"/>
+          <w:szCs w:val="22"/>
+        </w:rPr>
+        <w:t xml:space="preserve">request chunks of the data to be processed so </w:t>
+      </w:r>
+      <w:r>
+        <w:rPr>
+          <w:sz w:val="22"/>
+          <w:szCs w:val="22"/>
+        </w:rPr>
+        <w:t>shared</w:t>
+      </w:r>
+      <w:r>
+        <w:rPr>
+          <w:sz w:val="22"/>
+          <w:szCs w:val="22"/>
+        </w:rPr>
+        <w:t xml:space="preserve"> </w:t>
+      </w:r>
+      <w:r>
+        <w:rPr>
+          <w:sz w:val="22"/>
+          <w:szCs w:val="22"/>
+        </w:rPr>
+        <w:t>indices</w:t>
+      </w:r>
+      <w:r>
+        <w:rPr>
+          <w:sz w:val="22"/>
+          <w:szCs w:val="22"/>
+        </w:rPr>
+        <w:t xml:space="preserve"> had to be locked and unlocked to prevent </w:t>
+      </w:r>
+      <w:r>
+        <w:rPr>
+          <w:sz w:val="22"/>
+          <w:szCs w:val="22"/>
+        </w:rPr>
+        <w:t>a race condition</w:t>
+      </w:r>
+      <w:r>
+        <w:rPr>
+          <w:sz w:val="22"/>
+          <w:szCs w:val="22"/>
+        </w:rPr>
+        <w:t xml:space="preserve">s. Aside from </w:t>
+      </w:r>
+      <w:r>
+        <w:rPr>
+          <w:sz w:val="22"/>
+          <w:szCs w:val="22"/>
+        </w:rPr>
+        <w:t>these no other safety features</w:t>
+      </w:r>
+      <w:r>
+        <w:rPr>
+          <w:sz w:val="22"/>
+          <w:szCs w:val="22"/>
+        </w:rPr>
+        <w:t xml:space="preserve"> are necessary</w:t>
+      </w:r>
+      <w:r>
+        <w:rPr>
+          <w:sz w:val="22"/>
+          <w:szCs w:val="22"/>
+        </w:rPr>
+        <w:t xml:space="preserve"> unless you count th</w:t>
+      </w:r>
+      <w:r>
+        <w:rPr>
+          <w:sz w:val="22"/>
+          <w:szCs w:val="22"/>
+        </w:rPr>
+        <w:t>r</w:t>
+      </w:r>
+      <w:r>
+        <w:rPr>
+          <w:sz w:val="22"/>
+          <w:szCs w:val="22"/>
+        </w:rPr>
+        <w:t>ead joining.</w:t>
+      </w:r>
+    </w:p>
+    <w:p>
+      <w:pPr>
+        <w:tabs>
+          <w:tab w:val="left" w:pos="1139"/>
+        </w:tabs>
+        <w:rPr>
+          <w:sz w:val="22"/>
+          <w:szCs w:val="22"/>
+        </w:rPr>
+      </w:pPr>
+    </w:p>
+    <w:p>
+      <w:pPr>
+        <w:tabs>
+          <w:tab w:val="left" w:pos="1139"/>
+        </w:tabs>
+        <w:rPr>
+          <w:sz w:val="22"/>
+          <w:szCs w:val="22"/>
+        </w:rPr>
+      </w:pPr>
+      <w:r>
+        <w:rPr>
+          <w:sz w:val="22"/>
+          <w:szCs w:val="22"/>
+        </w:rPr>
+        <w:t>The vectors are simply decomposed into segments that are split between threads evenly</w:t>
+      </w:r>
+      <w:r>
+        <w:rPr>
+          <w:sz w:val="22"/>
+          <w:szCs w:val="22"/>
+        </w:rPr>
+        <w:t>, the splitting is done</w:t>
+      </w:r>
+      <w:r>
+        <w:rPr>
+          <w:sz w:val="22"/>
+          <w:szCs w:val="22"/>
+        </w:rPr>
+        <w:t xml:space="preserve"> in-place with indexing.</w:t>
+      </w:r>
+    </w:p>
+    <w:p>
+      <w:pPr>
+        <w:tabs>
+          <w:tab w:val="left" w:pos="1139"/>
+        </w:tabs>
+        <w:rPr>
+          <w:sz w:val="22"/>
+          <w:szCs w:val="22"/>
+        </w:rPr>
+      </w:pPr>
+    </w:p>
+    <w:tbl>
+      <w:tblPr>
+        <w:tblStyle w:val="TableGrid"/>
+        <w:tblW w:w="0" w:type="auto"/>
+        <w:tblLook w:val="04A0" w:firstRow="1" w:lastRow="0" w:firstColumn="1" w:lastColumn="0" w:noHBand="0" w:noVBand="1"/>
+      </w:tblPr>
+      <w:tblGrid>
+        <w:gridCol w:w="4508"/>
+        <w:gridCol w:w="4508"/>
+      </w:tblGrid>
+      <w:tr>
+        <w:tc>
+          <w:tcPr>
+            <w:tcW w:w="4508" w:type="dxa"/>
+            <w:shd w:val="clear" w:color="auto" w:fill="E8E8E8" w:themeFill="background2"/>
+          </w:tcPr>
+          <w:p>
+            <w:pPr>
+              <w:tabs>
+                <w:tab w:val="left" w:pos="1139"/>
+              </w:tabs>
+              <w:jc w:val="center"/>
+              <w:rPr>
+                <w:sz w:val="22"/>
+                <w:szCs w:val="22"/>
+              </w:rPr>
+            </w:pPr>
+            <w:r>
+              <w:rPr>
+                <w:sz w:val="22"/>
+                <w:szCs w:val="22"/>
+              </w:rPr>
+              <w:t>Sequential</w:t>
+            </w:r>
+            <w:r>
+              <w:rPr>
+                <w:sz w:val="22"/>
+                <w:szCs w:val="22"/>
+              </w:rPr>
+              <w:t xml:space="preserve"> Procedure</w:t>
+            </w:r>
+          </w:p>
+        </w:tc>
+        <w:tc>
+          <w:tcPr>
+            <w:tcW w:w="4508" w:type="dxa"/>
+            <w:shd w:val="clear" w:color="auto" w:fill="E8E8E8" w:themeFill="background2"/>
+          </w:tcPr>
+          <w:p>
+            <w:pPr>
+              <w:tabs>
+                <w:tab w:val="left" w:pos="1139"/>
+              </w:tabs>
+              <w:jc w:val="center"/>
+              <w:rPr>
+                <w:sz w:val="22"/>
+                <w:szCs w:val="22"/>
+              </w:rPr>
+            </w:pPr>
+            <w:r>
+              <w:rPr>
+                <w:sz w:val="22"/>
+                <w:szCs w:val="22"/>
+              </w:rPr>
+              <w:t>Parallel Procedure</w:t>
+            </w:r>
+          </w:p>
+        </w:tc>
+      </w:tr>
+      <w:tr>
+        <w:tc>
+          <w:tcPr>
+            <w:tcW w:w="4508" w:type="dxa"/>
+          </w:tcPr>
+          <w:p>
+            <w:pPr>
+              <w:pStyle w:val="ListParagraph"/>
+              <w:numPr>
+                <w:ilvl w:val="0"/>
+                <w:numId w:val="4"/>
+              </w:numPr>
+              <w:tabs>
+                <w:tab w:val="left" w:pos="1139"/>
+              </w:tabs>
+              <w:rPr>
+                <w:rFonts w:ascii="Courier New" w:hAnsi="Courier New" w:cs="Courier New"/>
+                <w:sz w:val="20"/>
+                <w:szCs w:val="20"/>
+              </w:rPr>
+            </w:pPr>
+            <w:r>
+              <w:rPr>
+                <w:rFonts w:ascii="Courier New" w:hAnsi="Courier New" w:cs="Courier New"/>
+                <w:sz w:val="20"/>
+                <w:szCs w:val="20"/>
+              </w:rPr>
+              <w:t xml:space="preserve">Call </w:t>
+            </w:r>
+            <w:proofErr w:type="spellStart"/>
+            <w:proofErr w:type="gramStart"/>
+            <w:r>
+              <w:rPr>
+                <w:rFonts w:ascii="Courier New" w:hAnsi="Courier New" w:cs="Courier New"/>
+                <w:i/>
+                <w:iCs/>
+                <w:sz w:val="20"/>
+                <w:szCs w:val="20"/>
+              </w:rPr>
+              <w:t>ranadomVector</w:t>
+            </w:r>
+            <w:proofErr w:type="spellEnd"/>
+            <w:r>
+              <w:rPr>
+                <w:rFonts w:ascii="Courier New" w:hAnsi="Courier New" w:cs="Courier New"/>
+                <w:i/>
+                <w:iCs/>
+                <w:sz w:val="20"/>
+                <w:szCs w:val="20"/>
+              </w:rPr>
+              <w:t>(</w:t>
+            </w:r>
+            <w:proofErr w:type="gramEnd"/>
+            <w:r>
+              <w:rPr>
+                <w:rFonts w:ascii="Courier New" w:hAnsi="Courier New" w:cs="Courier New"/>
+                <w:i/>
+                <w:iCs/>
+                <w:sz w:val="20"/>
+                <w:szCs w:val="20"/>
+              </w:rPr>
+              <w:t>)</w:t>
+            </w:r>
+            <w:r>
+              <w:rPr>
+                <w:rFonts w:ascii="Courier New" w:hAnsi="Courier New" w:cs="Courier New"/>
+                <w:sz w:val="20"/>
+                <w:szCs w:val="20"/>
+              </w:rPr>
+              <w:t xml:space="preserve"> with </w:t>
+            </w:r>
+            <w:r>
+              <w:rPr>
+                <w:rFonts w:ascii="Courier New" w:hAnsi="Courier New" w:cs="Courier New"/>
+                <w:i/>
+                <w:iCs/>
+                <w:sz w:val="20"/>
+                <w:szCs w:val="20"/>
+              </w:rPr>
+              <w:t>v1</w:t>
+            </w:r>
+            <w:r>
+              <w:rPr>
+                <w:rFonts w:ascii="Courier New" w:hAnsi="Courier New" w:cs="Courier New"/>
+                <w:sz w:val="20"/>
+                <w:szCs w:val="20"/>
+              </w:rPr>
+              <w:t>.</w:t>
+            </w:r>
+          </w:p>
+          <w:p>
+            <w:pPr>
+              <w:pStyle w:val="ListParagraph"/>
+              <w:tabs>
+                <w:tab w:val="left" w:pos="1139"/>
+              </w:tabs>
+              <w:rPr>
+                <w:rFonts w:ascii="Courier New" w:hAnsi="Courier New" w:cs="Courier New"/>
+                <w:sz w:val="20"/>
+                <w:szCs w:val="20"/>
+              </w:rPr>
+            </w:pPr>
+          </w:p>
+          <w:p>
+            <w:pPr>
+              <w:pStyle w:val="ListParagraph"/>
+              <w:numPr>
+                <w:ilvl w:val="0"/>
+                <w:numId w:val="4"/>
+              </w:numPr>
+              <w:tabs>
+                <w:tab w:val="left" w:pos="1139"/>
+              </w:tabs>
+              <w:rPr>
+                <w:rFonts w:ascii="Courier New" w:hAnsi="Courier New" w:cs="Courier New"/>
+                <w:sz w:val="20"/>
+                <w:szCs w:val="20"/>
+              </w:rPr>
+            </w:pPr>
+            <w:r>
+              <w:rPr>
+                <w:rFonts w:ascii="Courier New" w:hAnsi="Courier New" w:cs="Courier New"/>
+                <w:sz w:val="20"/>
+                <w:szCs w:val="20"/>
+              </w:rPr>
+              <w:t xml:space="preserve">Call </w:t>
+            </w:r>
+            <w:proofErr w:type="spellStart"/>
+            <w:proofErr w:type="gramStart"/>
+            <w:r>
+              <w:rPr>
+                <w:rFonts w:ascii="Courier New" w:hAnsi="Courier New" w:cs="Courier New"/>
+                <w:i/>
+                <w:iCs/>
+                <w:sz w:val="20"/>
+                <w:szCs w:val="20"/>
+              </w:rPr>
+              <w:t>randomVector</w:t>
+            </w:r>
+            <w:proofErr w:type="spellEnd"/>
+            <w:r>
+              <w:rPr>
+                <w:rFonts w:ascii="Courier New" w:hAnsi="Courier New" w:cs="Courier New"/>
+                <w:i/>
+                <w:iCs/>
+                <w:sz w:val="20"/>
+                <w:szCs w:val="20"/>
+              </w:rPr>
+              <w:t>(</w:t>
+            </w:r>
+            <w:proofErr w:type="gramEnd"/>
+            <w:r>
+              <w:rPr>
+                <w:rFonts w:ascii="Courier New" w:hAnsi="Courier New" w:cs="Courier New"/>
+                <w:i/>
+                <w:iCs/>
+                <w:sz w:val="20"/>
+                <w:szCs w:val="20"/>
+              </w:rPr>
+              <w:t>)</w:t>
+            </w:r>
+            <w:r>
+              <w:rPr>
+                <w:rFonts w:ascii="Courier New" w:hAnsi="Courier New" w:cs="Courier New"/>
+                <w:sz w:val="20"/>
+                <w:szCs w:val="20"/>
+              </w:rPr>
+              <w:t xml:space="preserve"> with</w:t>
+            </w:r>
+            <w:r>
+              <w:rPr>
+                <w:rFonts w:ascii="Courier New" w:hAnsi="Courier New" w:cs="Courier New"/>
+                <w:sz w:val="20"/>
+                <w:szCs w:val="20"/>
+              </w:rPr>
+              <w:t xml:space="preserve"> </w:t>
+            </w:r>
+            <w:r>
+              <w:rPr>
+                <w:rFonts w:ascii="Courier New" w:hAnsi="Courier New" w:cs="Courier New"/>
+                <w:i/>
+                <w:iCs/>
+                <w:sz w:val="20"/>
+                <w:szCs w:val="20"/>
+              </w:rPr>
+              <w:t>v2</w:t>
+            </w:r>
+            <w:r>
+              <w:rPr>
+                <w:rFonts w:ascii="Courier New" w:hAnsi="Courier New" w:cs="Courier New"/>
+                <w:sz w:val="20"/>
+                <w:szCs w:val="20"/>
+              </w:rPr>
+              <w:t>.</w:t>
+            </w:r>
+          </w:p>
+          <w:p>
+            <w:pPr>
+              <w:tabs>
+                <w:tab w:val="left" w:pos="1139"/>
+              </w:tabs>
+              <w:rPr>
+                <w:rFonts w:ascii="Courier New" w:hAnsi="Courier New" w:cs="Courier New"/>
+                <w:sz w:val="20"/>
+                <w:szCs w:val="20"/>
+              </w:rPr>
+            </w:pPr>
+          </w:p>
+          <w:p>
+            <w:pPr>
+              <w:pStyle w:val="ListParagraph"/>
+              <w:numPr>
+                <w:ilvl w:val="0"/>
+                <w:numId w:val="4"/>
+              </w:numPr>
+              <w:tabs>
+                <w:tab w:val="left" w:pos="1139"/>
+              </w:tabs>
+              <w:rPr>
+                <w:rFonts w:ascii="Courier New" w:hAnsi="Courier New" w:cs="Courier New"/>
+                <w:sz w:val="20"/>
+                <w:szCs w:val="20"/>
+              </w:rPr>
+            </w:pPr>
+            <w:r>
+              <w:rPr>
+                <w:rFonts w:ascii="Courier New" w:hAnsi="Courier New" w:cs="Courier New"/>
+                <w:sz w:val="20"/>
+                <w:szCs w:val="20"/>
+              </w:rPr>
+              <w:t>F</w:t>
+            </w:r>
+            <w:r>
+              <w:rPr>
+                <w:rFonts w:ascii="Courier New" w:hAnsi="Courier New" w:cs="Courier New"/>
+                <w:sz w:val="20"/>
+                <w:szCs w:val="20"/>
+              </w:rPr>
+              <w:t>or each entry in resultant vector</w:t>
+            </w:r>
+            <w:r>
+              <w:rPr>
+                <w:rFonts w:ascii="Courier New" w:hAnsi="Courier New" w:cs="Courier New"/>
+                <w:sz w:val="20"/>
+                <w:szCs w:val="20"/>
+              </w:rPr>
+              <w:t xml:space="preserve">, set value to corresponding </w:t>
+            </w:r>
+            <w:r>
+              <w:rPr>
+                <w:rFonts w:ascii="Courier New" w:hAnsi="Courier New" w:cs="Courier New"/>
+                <w:i/>
+                <w:iCs/>
+                <w:sz w:val="20"/>
+                <w:szCs w:val="20"/>
+              </w:rPr>
+              <w:t xml:space="preserve">v1 </w:t>
+            </w:r>
+            <w:r>
+              <w:rPr>
+                <w:rFonts w:ascii="Courier New" w:hAnsi="Courier New" w:cs="Courier New"/>
+                <w:sz w:val="20"/>
+                <w:szCs w:val="20"/>
+              </w:rPr>
+              <w:t xml:space="preserve">+ </w:t>
+            </w:r>
+            <w:r>
+              <w:rPr>
+                <w:rFonts w:ascii="Courier New" w:hAnsi="Courier New" w:cs="Courier New"/>
+                <w:i/>
+                <w:iCs/>
+                <w:sz w:val="20"/>
+                <w:szCs w:val="20"/>
+              </w:rPr>
+              <w:t>v2</w:t>
+            </w:r>
+            <w:r>
+              <w:rPr>
+                <w:rFonts w:ascii="Courier New" w:hAnsi="Courier New" w:cs="Courier New"/>
+                <w:sz w:val="20"/>
+                <w:szCs w:val="20"/>
+              </w:rPr>
+              <w:t>.</w:t>
+            </w:r>
+          </w:p>
+        </w:tc>
+        <w:tc>
+          <w:tcPr>
+            <w:tcW w:w="4508" w:type="dxa"/>
+          </w:tcPr>
+          <w:p>
+            <w:pPr>
+              <w:pStyle w:val="ListParagraph"/>
+              <w:numPr>
+                <w:ilvl w:val="0"/>
+                <w:numId w:val="6"/>
+              </w:numPr>
+              <w:tabs>
+                <w:tab w:val="left" w:pos="1139"/>
+              </w:tabs>
+              <w:rPr>
+                <w:rFonts w:ascii="Courier New" w:hAnsi="Courier New" w:cs="Courier New"/>
+                <w:sz w:val="20"/>
+                <w:szCs w:val="20"/>
+              </w:rPr>
+            </w:pPr>
+            <w:r>
+              <w:rPr>
+                <w:rFonts w:ascii="Courier New" w:hAnsi="Courier New" w:cs="Courier New"/>
+                <w:sz w:val="20"/>
+                <w:szCs w:val="20"/>
+              </w:rPr>
+              <w:t xml:space="preserve">Assign half of </w:t>
+            </w:r>
+            <w:r>
+              <w:rPr>
+                <w:rFonts w:ascii="Courier New" w:hAnsi="Courier New" w:cs="Courier New"/>
+                <w:sz w:val="20"/>
+                <w:szCs w:val="20"/>
+              </w:rPr>
+              <w:t>total threads</w:t>
+            </w:r>
+            <w:r>
+              <w:rPr>
+                <w:rFonts w:ascii="Courier New" w:hAnsi="Courier New" w:cs="Courier New"/>
+                <w:sz w:val="20"/>
+                <w:szCs w:val="20"/>
+              </w:rPr>
+              <w:t xml:space="preserve"> to </w:t>
+            </w:r>
+            <w:r>
+              <w:rPr>
+                <w:rFonts w:ascii="Courier New" w:hAnsi="Courier New" w:cs="Courier New"/>
+                <w:sz w:val="20"/>
+                <w:szCs w:val="20"/>
+              </w:rPr>
+              <w:t xml:space="preserve">filling </w:t>
+            </w:r>
+            <w:r>
+              <w:rPr>
+                <w:rFonts w:ascii="Courier New" w:hAnsi="Courier New" w:cs="Courier New"/>
+                <w:i/>
+                <w:iCs/>
+                <w:sz w:val="20"/>
+                <w:szCs w:val="20"/>
+              </w:rPr>
+              <w:t>v1</w:t>
+            </w:r>
+            <w:r>
+              <w:rPr>
+                <w:rFonts w:ascii="Courier New" w:hAnsi="Courier New" w:cs="Courier New"/>
+                <w:sz w:val="20"/>
+                <w:szCs w:val="20"/>
+              </w:rPr>
+              <w:t xml:space="preserve"> and the rest to filling </w:t>
+            </w:r>
+            <w:r>
+              <w:rPr>
+                <w:rFonts w:ascii="Courier New" w:hAnsi="Courier New" w:cs="Courier New"/>
+                <w:i/>
+                <w:iCs/>
+                <w:sz w:val="20"/>
+                <w:szCs w:val="20"/>
+              </w:rPr>
+              <w:t>v2</w:t>
+            </w:r>
+            <w:r>
+              <w:rPr>
+                <w:rFonts w:ascii="Courier New" w:hAnsi="Courier New" w:cs="Courier New"/>
+                <w:sz w:val="20"/>
+                <w:szCs w:val="20"/>
+              </w:rPr>
+              <w:t xml:space="preserve"> with </w:t>
+            </w:r>
+            <w:r>
+              <w:rPr>
+                <w:rFonts w:ascii="Courier New" w:hAnsi="Courier New" w:cs="Courier New"/>
+                <w:i/>
+                <w:iCs/>
+                <w:sz w:val="20"/>
+                <w:szCs w:val="20"/>
+              </w:rPr>
+              <w:t>*</w:t>
+            </w:r>
+            <w:proofErr w:type="spellStart"/>
+            <w:proofErr w:type="gramStart"/>
+            <w:r>
+              <w:rPr>
+                <w:rFonts w:ascii="Courier New" w:hAnsi="Courier New" w:cs="Courier New"/>
+                <w:i/>
+                <w:iCs/>
+                <w:sz w:val="20"/>
+                <w:szCs w:val="20"/>
+              </w:rPr>
+              <w:t>vectorFill</w:t>
+            </w:r>
+            <w:proofErr w:type="spellEnd"/>
+            <w:r>
+              <w:rPr>
+                <w:rFonts w:ascii="Courier New" w:hAnsi="Courier New" w:cs="Courier New"/>
+                <w:i/>
+                <w:iCs/>
+                <w:sz w:val="20"/>
+                <w:szCs w:val="20"/>
+              </w:rPr>
+              <w:t>(</w:t>
+            </w:r>
+            <w:proofErr w:type="gramEnd"/>
+            <w:r>
+              <w:rPr>
+                <w:rFonts w:ascii="Courier New" w:hAnsi="Courier New" w:cs="Courier New"/>
+                <w:i/>
+                <w:iCs/>
+                <w:sz w:val="20"/>
+                <w:szCs w:val="20"/>
+              </w:rPr>
+              <w:t>)</w:t>
+            </w:r>
+            <w:r>
+              <w:rPr>
+                <w:rFonts w:ascii="Courier New" w:hAnsi="Courier New" w:cs="Courier New"/>
+                <w:sz w:val="20"/>
+                <w:szCs w:val="20"/>
+              </w:rPr>
+              <w:t>.</w:t>
+            </w:r>
+          </w:p>
+          <w:p>
+            <w:pPr>
+              <w:pStyle w:val="ListParagraph"/>
+              <w:tabs>
+                <w:tab w:val="left" w:pos="1139"/>
+              </w:tabs>
+              <w:rPr>
+                <w:rFonts w:ascii="Courier New" w:hAnsi="Courier New" w:cs="Courier New"/>
+                <w:sz w:val="20"/>
+                <w:szCs w:val="20"/>
+              </w:rPr>
+            </w:pPr>
+          </w:p>
+          <w:p>
+            <w:pPr>
+              <w:pStyle w:val="ListParagraph"/>
+              <w:numPr>
+                <w:ilvl w:val="0"/>
+                <w:numId w:val="6"/>
+              </w:numPr>
+              <w:tabs>
+                <w:tab w:val="left" w:pos="1139"/>
+              </w:tabs>
+              <w:rPr>
+                <w:rFonts w:ascii="Courier New" w:hAnsi="Courier New" w:cs="Courier New"/>
+                <w:sz w:val="20"/>
+                <w:szCs w:val="20"/>
+              </w:rPr>
+            </w:pPr>
+            <w:r>
+              <w:rPr>
+                <w:rFonts w:ascii="Courier New" w:hAnsi="Courier New" w:cs="Courier New"/>
+                <w:sz w:val="20"/>
+                <w:szCs w:val="20"/>
+              </w:rPr>
+              <w:t xml:space="preserve">Assign all threads for adding sections of </w:t>
+            </w:r>
+            <w:r>
+              <w:rPr>
+                <w:rFonts w:ascii="Courier New" w:hAnsi="Courier New" w:cs="Courier New"/>
+                <w:i/>
+                <w:iCs/>
+                <w:sz w:val="20"/>
+                <w:szCs w:val="20"/>
+              </w:rPr>
+              <w:t>v1</w:t>
+            </w:r>
+            <w:r>
+              <w:rPr>
+                <w:rFonts w:ascii="Courier New" w:hAnsi="Courier New" w:cs="Courier New"/>
+                <w:sz w:val="20"/>
+                <w:szCs w:val="20"/>
+              </w:rPr>
+              <w:t xml:space="preserve"> and </w:t>
+            </w:r>
+            <w:r>
+              <w:rPr>
+                <w:rFonts w:ascii="Courier New" w:hAnsi="Courier New" w:cs="Courier New"/>
+                <w:i/>
+                <w:iCs/>
+                <w:sz w:val="20"/>
+                <w:szCs w:val="20"/>
+              </w:rPr>
+              <w:t>v2</w:t>
+            </w:r>
+            <w:r>
+              <w:rPr>
+                <w:rFonts w:ascii="Courier New" w:hAnsi="Courier New" w:cs="Courier New"/>
+                <w:sz w:val="20"/>
+                <w:szCs w:val="20"/>
+              </w:rPr>
+              <w:t xml:space="preserve"> to </w:t>
+            </w:r>
+            <w:r>
+              <w:rPr>
+                <w:rFonts w:ascii="Courier New" w:hAnsi="Courier New" w:cs="Courier New"/>
+                <w:i/>
+                <w:iCs/>
+                <w:sz w:val="20"/>
+                <w:szCs w:val="20"/>
+              </w:rPr>
+              <w:t>v3</w:t>
+            </w:r>
+            <w:r>
+              <w:rPr>
+                <w:rFonts w:ascii="Courier New" w:hAnsi="Courier New" w:cs="Courier New"/>
+                <w:sz w:val="20"/>
+                <w:szCs w:val="20"/>
+              </w:rPr>
+              <w:t xml:space="preserve"> with </w:t>
+            </w:r>
+            <w:r>
+              <w:rPr>
+                <w:rFonts w:ascii="Courier New" w:hAnsi="Courier New" w:cs="Courier New"/>
+                <w:i/>
+                <w:iCs/>
+                <w:sz w:val="20"/>
+                <w:szCs w:val="20"/>
+              </w:rPr>
+              <w:t>*</w:t>
+            </w:r>
+            <w:proofErr w:type="spellStart"/>
+            <w:proofErr w:type="gramStart"/>
+            <w:r>
+              <w:rPr>
+                <w:rFonts w:ascii="Courier New" w:hAnsi="Courier New" w:cs="Courier New"/>
+                <w:i/>
+                <w:iCs/>
+                <w:sz w:val="20"/>
+                <w:szCs w:val="20"/>
+              </w:rPr>
+              <w:t>vector</w:t>
+            </w:r>
+            <w:r>
+              <w:rPr>
+                <w:rFonts w:ascii="Courier New" w:hAnsi="Courier New" w:cs="Courier New"/>
+                <w:i/>
+                <w:iCs/>
+                <w:sz w:val="20"/>
+                <w:szCs w:val="20"/>
+              </w:rPr>
+              <w:t>Add</w:t>
+            </w:r>
+            <w:proofErr w:type="spellEnd"/>
+            <w:r>
+              <w:rPr>
+                <w:rFonts w:ascii="Courier New" w:hAnsi="Courier New" w:cs="Courier New"/>
+                <w:i/>
+                <w:iCs/>
+                <w:sz w:val="20"/>
+                <w:szCs w:val="20"/>
+              </w:rPr>
+              <w:t>(</w:t>
+            </w:r>
+            <w:proofErr w:type="gramEnd"/>
+            <w:r>
+              <w:rPr>
+                <w:rFonts w:ascii="Courier New" w:hAnsi="Courier New" w:cs="Courier New"/>
+                <w:i/>
+                <w:iCs/>
+                <w:sz w:val="20"/>
+                <w:szCs w:val="20"/>
+              </w:rPr>
+              <w:t>)</w:t>
+            </w:r>
+            <w:r>
+              <w:rPr>
+                <w:rFonts w:ascii="Courier New" w:hAnsi="Courier New" w:cs="Courier New"/>
+                <w:sz w:val="20"/>
+                <w:szCs w:val="20"/>
+              </w:rPr>
+              <w:t>.</w:t>
+            </w:r>
+            <w:r>
+              <w:rPr>
+                <w:rFonts w:ascii="Courier New" w:hAnsi="Courier New" w:cs="Courier New"/>
+                <w:sz w:val="20"/>
+                <w:szCs w:val="20"/>
+              </w:rPr>
+              <w:t xml:space="preserve"> </w:t>
+            </w:r>
+          </w:p>
+        </w:tc>
+      </w:tr>
+    </w:tbl>
+    <w:p>
+      <w:pPr>
+        <w:tabs>
+          <w:tab w:val="left" w:pos="1139"/>
+        </w:tabs>
+        <w:rPr>
+          <w:sz w:val="22"/>
+          <w:szCs w:val="22"/>
+        </w:rPr>
+      </w:pPr>
+    </w:p>
+    <w:p>
+      <w:pPr>
+        <w:tabs>
+          <w:tab w:val="left" w:pos="1139"/>
+        </w:tabs>
+        <w:rPr>
+          <w:sz w:val="22"/>
+          <w:szCs w:val="22"/>
+        </w:rPr>
+      </w:pPr>
+      <w:r>
+        <w:rPr>
+          <w:b/>
+          <w:bCs/>
+          <w:sz w:val="22"/>
+          <w:szCs w:val="22"/>
+        </w:rPr>
+        <w:t>Partition Size Analysis</w:t>
+      </w:r>
+    </w:p>
+    <w:p>
+      <w:pPr>
+        <w:tabs>
+          <w:tab w:val="left" w:pos="1139"/>
+        </w:tabs>
+        <w:rPr>
+          <w:sz w:val="22"/>
+          <w:szCs w:val="22"/>
+        </w:rPr>
+      </w:pPr>
+    </w:p>
+    <w:p>
+      <w:pPr>
+        <w:tabs>
+          <w:tab w:val="left" w:pos="1139"/>
+        </w:tabs>
+        <w:rPr>
+          <w:sz w:val="22"/>
+          <w:szCs w:val="22"/>
+        </w:rPr>
+      </w:pPr>
+      <w:r>
+        <w:rPr>
+          <w:sz w:val="22"/>
+          <w:szCs w:val="22"/>
+        </w:rPr>
+        <w:t xml:space="preserve">With the threads in my program </w:t>
+      </w:r>
+      <w:r>
+        <w:rPr>
+          <w:sz w:val="22"/>
+          <w:szCs w:val="22"/>
+        </w:rPr>
+        <w:t>continuously</w:t>
+      </w:r>
+      <w:r>
+        <w:rPr>
+          <w:sz w:val="22"/>
+          <w:szCs w:val="22"/>
+        </w:rPr>
+        <w:t xml:space="preserve"> requesting extra chunks of data until the data is completely processed means that </w:t>
+      </w:r>
+      <w:r>
+        <w:rPr>
+          <w:sz w:val="22"/>
+          <w:szCs w:val="22"/>
+        </w:rPr>
+        <w:t xml:space="preserve">there is an extra overhead </w:t>
+      </w:r>
+      <w:proofErr w:type="gramStart"/>
+      <w:r>
+        <w:rPr>
+          <w:sz w:val="22"/>
+          <w:szCs w:val="22"/>
+        </w:rPr>
+        <w:t>as a result of</w:t>
+      </w:r>
+      <w:proofErr w:type="gramEnd"/>
+      <w:r>
+        <w:rPr>
+          <w:sz w:val="22"/>
+          <w:szCs w:val="22"/>
+        </w:rPr>
+        <w:t xml:space="preserve"> the locking of the shared vector index.</w:t>
+      </w:r>
+      <w:r>
+        <w:rPr>
+          <w:sz w:val="22"/>
+          <w:szCs w:val="22"/>
+        </w:rPr>
+        <w:t xml:space="preserve"> </w:t>
+      </w:r>
+      <w:r>
+        <w:rPr>
+          <w:sz w:val="22"/>
+          <w:szCs w:val="22"/>
+        </w:rPr>
+        <w:t>This is less noticeable as the partition/chunk size approaches smaller values and this can be seen with the following output of the program, running with larger numbers of partitions:</w:t>
+      </w:r>
+    </w:p>
+    <w:p>
+      <w:pPr>
+        <w:tabs>
+          <w:tab w:val="left" w:pos="1139"/>
+        </w:tabs>
+        <w:rPr>
+          <w:sz w:val="22"/>
+          <w:szCs w:val="22"/>
+        </w:rPr>
+      </w:pPr>
+    </w:p>
+    <w:p>
+      <w:pPr>
+        <w:tabs>
+          <w:tab w:val="left" w:pos="1139"/>
+        </w:tabs>
+        <w:rPr>
+          <w:sz w:val="22"/>
+          <w:szCs w:val="22"/>
+        </w:rPr>
+      </w:pPr>
+      <w:r>
+        <w:rPr>
+          <w:sz w:val="22"/>
+          <w:szCs w:val="22"/>
+        </w:rPr>
+        <w:t>*Note: My machine has 11 cores.</w:t>
+      </w:r>
+    </w:p>
+    <w:p>
+      <w:pPr>
+        <w:tabs>
+          <w:tab w:val="left" w:pos="1139"/>
+        </w:tabs>
+        <w:rPr>
+          <w:sz w:val="22"/>
+          <w:szCs w:val="22"/>
+        </w:rPr>
+      </w:pPr>
+    </w:p>
+    <w:p>
+      <w:pPr>
+        <w:tabs>
+          <w:tab w:val="left" w:pos="1139"/>
+        </w:tabs>
+        <w:rPr>
+          <w:sz w:val="22"/>
+          <w:szCs w:val="22"/>
+        </w:rPr>
+      </w:pPr>
+      <w:r>
+        <w:rPr>
+          <w:noProof/>
+          <w:sz w:val="22"/>
+          <w:szCs w:val="22"/>
+        </w:rPr>
+        <w:drawing>
+          <wp:inline distT="0" distB="0" distL="0" distR="0" wp14:anchorId="7C97DDED" wp14:editId="5C2A8958">
+            <wp:extent cx="5600700" cy="6273800"/>
+            <wp:effectExtent l="0" t="0" r="0" b="0"/>
+            <wp:docPr id="2030077827" name="Picture 1" descr="A screenshot of a computer screen&#10;&#10;Description automatically generated"/>
+            <wp:cNvGraphicFramePr>
+              <a:graphicFrameLocks xmlns:a="http://schemas.openxmlformats.org/drawingml/2006/main" noChangeAspect="1"/>
+            </wp:cNvGraphicFramePr>
+            <a:graphic xmlns:a="http://schemas.openxmlformats.org/drawingml/2006/main">
+              <a:graphicData uri="http://schemas.openxmlformats.org/drawingml/2006/picture">
+                <pic:pic xmlns:pic="http://schemas.openxmlformats.org/drawingml/2006/picture">
+                  <pic:nvPicPr>
+                    <pic:cNvPr id="2030077827" name="Picture 1" descr="A screenshot of a computer screen&#10;&#10;Description automatically generated"/>
+                    <pic:cNvPicPr/>
+                  </pic:nvPicPr>
+                  <pic:blipFill>
+                    <a:blip r:embed="rId5">
+                      <a:extLst>
+                        <a:ext uri="{28A0092B-C50C-407E-A947-70E740481C1C}">
+                          <a14:useLocalDpi xmlns:a14="http://schemas.microsoft.com/office/drawing/2010/main" val="0"/>
+                        </a:ext>
+                      </a:extLst>
+                    </a:blip>
+                    <a:stretch>
+                      <a:fillRect/>
+                    </a:stretch>
+                  </pic:blipFill>
+                  <pic:spPr>
+                    <a:xfrm>
+                      <a:off x="0" y="0"/>
+                      <a:ext cx="5600700" cy="6273800"/>
+                    </a:xfrm>
+                    <a:prstGeom prst="rect">
+                      <a:avLst/>
+                    </a:prstGeom>
+                  </pic:spPr>
+                </pic:pic>
+              </a:graphicData>
+            </a:graphic>
+          </wp:inline>
+        </w:drawing>
+      </w:r>
+    </w:p>
+    <w:p>
+      <w:pPr>
+        <w:tabs>
+          <w:tab w:val="left" w:pos="1139"/>
+        </w:tabs>
+        <w:rPr>
+          <w:sz w:val="22"/>
+          <w:szCs w:val="22"/>
+        </w:rPr>
+      </w:pPr>
+    </w:p>
+    <w:p>
+      <w:pPr>
+        <w:tabs>
+          <w:tab w:val="left" w:pos="1139"/>
+        </w:tabs>
+        <w:rPr>
+          <w:sz w:val="22"/>
+          <w:szCs w:val="22"/>
+        </w:rPr>
+      </w:pPr>
+      <w:r>
+        <w:rPr>
+          <w:sz w:val="22"/>
+          <w:szCs w:val="22"/>
+        </w:rPr>
+        <w:drawing>
+          <wp:inline distT="0" distB="0" distL="0" distR="0" wp14:anchorId="24A8635C" wp14:editId="13F0AD90">
+            <wp:extent cx="5527870" cy="3060071"/>
+            <wp:effectExtent l="0" t="0" r="0" b="635"/>
+            <wp:docPr id="534206065" name="Picture 1"/>
+            <wp:cNvGraphicFramePr>
+              <a:graphicFrameLocks xmlns:a="http://schemas.openxmlformats.org/drawingml/2006/main" noChangeAspect="1"/>
+            </wp:cNvGraphicFramePr>
+            <a:graphic xmlns:a="http://schemas.openxmlformats.org/drawingml/2006/main">
+              <a:graphicData uri="http://schemas.openxmlformats.org/drawingml/2006/picture">
+                <pic:pic xmlns:pic="http://schemas.openxmlformats.org/drawingml/2006/picture">
+                  <pic:nvPicPr>
+                    <pic:cNvPr id="534206065" name=""/>
+                    <pic:cNvPicPr/>
+                  </pic:nvPicPr>
+                  <pic:blipFill>
+                    <a:blip r:embed="rId6"/>
+                    <a:stretch>
+                      <a:fillRect/>
+                    </a:stretch>
+                  </pic:blipFill>
+                  <pic:spPr>
+                    <a:xfrm>
+                      <a:off x="0" y="0"/>
+                      <a:ext cx="5572927" cy="3085013"/>
+                    </a:xfrm>
+                    <a:prstGeom prst="rect">
+                      <a:avLst/>
+                    </a:prstGeom>
+                  </pic:spPr>
+                </pic:pic>
+              </a:graphicData>
+            </a:graphic>
+          </wp:inline>
+        </w:drawing>
+      </w:r>
     </w:p>
     <w:sectPr>
       <w:pgSz w:w="11906" w:h="16838"/>
@@ -360,6 +1835,95 @@
 <file path=word/numbering.xml><?xml version="1.0" encoding="utf-8"?>
 <w:numbering xmlns:wpc="http://schemas.microsoft.com/office/word/2010/wordprocessingCanvas" xmlns:cx="http://schemas.microsoft.com/office/drawing/2014/chartex" xmlns:cx1="http://schemas.microsoft.com/office/drawing/2015/9/8/chartex" xmlns:cx2="http://schemas.microsoft.com/office/drawing/2015/10/21/chartex" xmlns:cx3="http://schemas.microsoft.com/office/drawing/2016/5/9/chartex" xmlns:cx4="http://schemas.microsoft.com/office/drawing/2016/5/10/chartex" xmlns:cx5="http://schemas.microsoft.com/office/drawing/2016/5/11/chartex" xmlns:cx6="http://schemas.microsoft.com/office/drawing/2016/5/12/chartex" xmlns:cx7="http://schemas.microsoft.com/office/drawing/2016/5/13/chartex" xmlns:cx8="http://schemas.microsoft.com/office/drawing/2016/5/14/chartex" xmlns:mc="http://schemas.openxmlformats.org/markup-compatibility/2006" xmlns:aink="http://schemas.microsoft.com/office/drawing/2016/ink" xmlns:am3d="http://schemas.microsoft.com/office/drawing/2017/model3d" xmlns:o="urn:schemas-microsoft-com:office:office" xmlns:oel="http://schemas.microsoft.com/office/2019/extlst" xmlns:r="http://schemas.openxmlformats.org/officeDocument/2006/relationships" xmlns:m="http://schemas.openxmlformats.org/officeDocument/2006/math" xmlns:v="urn:schemas-microsoft-com:vml" xmlns:wp14="http://schemas.microsoft.com/office/word/2010/wordprocessingDrawing" xmlns:wp="http://schemas.openxmlformats.org/drawingml/2006/wordprocessingDrawing" xmlns:w10="urn:schemas-microsoft-com:office:word" xmlns:w="http://schemas.openxmlformats.org/wordprocessingml/2006/main" xmlns:w14="http://schemas.microsoft.com/office/word/2010/wordml" xmlns:w15="http://schemas.microsoft.com/office/word/2012/wordml" xmlns:w16cex="http://schemas.microsoft.com/office/word/2018/wordml/cex" xmlns:w16cid="http://schemas.microsoft.com/office/word/2016/wordml/cid" xmlns:w16="http://schemas.microsoft.com/office/word/2018/wordml" xmlns:w16du="http://schemas.microsoft.com/office/word/2023/wordml/word16du" xmlns:w16sdtdh="http://schemas.microsoft.com/office/word/2020/wordml/sdtdatahash" xmlns:w16se="http://schemas.microsoft.com/office/word/2015/wordml/symex" xmlns:wpg="http://schemas.microsoft.com/office/word/2010/wordprocessingGroup" xmlns:wpi="http://schemas.microsoft.com/office/word/2010/wordprocessingInk" xmlns:wne="http://schemas.microsoft.com/office/word/2006/wordml" xmlns:wps="http://schemas.microsoft.com/office/word/2010/wordprocessingShape" mc:Ignorable="w14 w15 w16se w16cid w16 w16cex w16sdtdh w16du wp14">
   <w:abstractNum w:abstractNumId="0" w15:restartNumberingAfterBreak="0">
+    <w:nsid w:val="055717F5"/>
+    <w:multiLevelType w:val="hybridMultilevel"/>
+    <w:tmpl w:val="D5EC8068"/>
+    <w:lvl w:ilvl="0" w:tplc="0809000F">
+      <w:start w:val="1"/>
+      <w:numFmt w:val="decimal"/>
+      <w:lvlText w:val="%1."/>
+      <w:lvlJc w:val="left"/>
+      <w:pPr>
+        <w:ind w:left="720" w:hanging="360"/>
+      </w:pPr>
+      <w:rPr>
+        <w:rFonts w:hint="default"/>
+      </w:rPr>
+    </w:lvl>
+    <w:lvl w:ilvl="1" w:tplc="08090019" w:tentative="1">
+      <w:start w:val="1"/>
+      <w:numFmt w:val="lowerLetter"/>
+      <w:lvlText w:val="%2."/>
+      <w:lvlJc w:val="left"/>
+      <w:pPr>
+        <w:ind w:left="1440" w:hanging="360"/>
+      </w:pPr>
+    </w:lvl>
+    <w:lvl w:ilvl="2" w:tplc="0809001B" w:tentative="1">
+      <w:start w:val="1"/>
+      <w:numFmt w:val="lowerRoman"/>
+      <w:lvlText w:val="%3."/>
+      <w:lvlJc w:val="right"/>
+      <w:pPr>
+        <w:ind w:left="2160" w:hanging="180"/>
+      </w:pPr>
+    </w:lvl>
+    <w:lvl w:ilvl="3" w:tplc="0809000F" w:tentative="1">
+      <w:start w:val="1"/>
+      <w:numFmt w:val="decimal"/>
+      <w:lvlText w:val="%4."/>
+      <w:lvlJc w:val="left"/>
+      <w:pPr>
+        <w:ind w:left="2880" w:hanging="360"/>
+      </w:pPr>
+    </w:lvl>
+    <w:lvl w:ilvl="4" w:tplc="08090019" w:tentative="1">
+      <w:start w:val="1"/>
+      <w:numFmt w:val="lowerLetter"/>
+      <w:lvlText w:val="%5."/>
+      <w:lvlJc w:val="left"/>
+      <w:pPr>
+        <w:ind w:left="3600" w:hanging="360"/>
+      </w:pPr>
+    </w:lvl>
+    <w:lvl w:ilvl="5" w:tplc="0809001B" w:tentative="1">
+      <w:start w:val="1"/>
+      <w:numFmt w:val="lowerRoman"/>
+      <w:lvlText w:val="%6."/>
+      <w:lvlJc w:val="right"/>
+      <w:pPr>
+        <w:ind w:left="4320" w:hanging="180"/>
+      </w:pPr>
+    </w:lvl>
+    <w:lvl w:ilvl="6" w:tplc="0809000F" w:tentative="1">
+      <w:start w:val="1"/>
+      <w:numFmt w:val="decimal"/>
+      <w:lvlText w:val="%7."/>
+      <w:lvlJc w:val="left"/>
+      <w:pPr>
+        <w:ind w:left="5040" w:hanging="360"/>
+      </w:pPr>
+    </w:lvl>
+    <w:lvl w:ilvl="7" w:tplc="08090019" w:tentative="1">
+      <w:start w:val="1"/>
+      <w:numFmt w:val="lowerLetter"/>
+      <w:lvlText w:val="%8."/>
+      <w:lvlJc w:val="left"/>
+      <w:pPr>
+        <w:ind w:left="5760" w:hanging="360"/>
+      </w:pPr>
+    </w:lvl>
+    <w:lvl w:ilvl="8" w:tplc="0809001B" w:tentative="1">
+      <w:start w:val="1"/>
+      <w:numFmt w:val="lowerRoman"/>
+      <w:lvlText w:val="%9."/>
+      <w:lvlJc w:val="right"/>
+      <w:pPr>
+        <w:ind w:left="6480" w:hanging="180"/>
+      </w:pPr>
+    </w:lvl>
+  </w:abstractNum>
+  <w:abstractNum w:abstractNumId="1" w15:restartNumberingAfterBreak="0">
     <w:nsid w:val="11B73BB6"/>
     <w:multiLevelType w:val="hybridMultilevel"/>
     <w:tmpl w:val="151C34C2"/>
@@ -472,7 +2036,7 @@
       </w:rPr>
     </w:lvl>
   </w:abstractNum>
-  <w:abstractNum w:abstractNumId="1" w15:restartNumberingAfterBreak="0">
+  <w:abstractNum w:abstractNumId="2" w15:restartNumberingAfterBreak="0">
     <w:nsid w:val="1F693979"/>
     <w:multiLevelType w:val="hybridMultilevel"/>
     <w:tmpl w:val="B3BCBDAC"/>
@@ -561,11 +2125,521 @@
       </w:pPr>
     </w:lvl>
   </w:abstractNum>
+  <w:abstractNum w:abstractNumId="3" w15:restartNumberingAfterBreak="0">
+    <w:nsid w:val="3CE54D9D"/>
+    <w:multiLevelType w:val="hybridMultilevel"/>
+    <w:tmpl w:val="7432411E"/>
+    <w:lvl w:ilvl="0" w:tplc="0809000F">
+      <w:start w:val="1"/>
+      <w:numFmt w:val="decimal"/>
+      <w:lvlText w:val="%1."/>
+      <w:lvlJc w:val="left"/>
+      <w:pPr>
+        <w:ind w:left="720" w:hanging="360"/>
+      </w:pPr>
+      <w:rPr>
+        <w:rFonts w:hint="default"/>
+      </w:rPr>
+    </w:lvl>
+    <w:lvl w:ilvl="1" w:tplc="08090019" w:tentative="1">
+      <w:start w:val="1"/>
+      <w:numFmt w:val="lowerLetter"/>
+      <w:lvlText w:val="%2."/>
+      <w:lvlJc w:val="left"/>
+      <w:pPr>
+        <w:ind w:left="1440" w:hanging="360"/>
+      </w:pPr>
+    </w:lvl>
+    <w:lvl w:ilvl="2" w:tplc="0809001B" w:tentative="1">
+      <w:start w:val="1"/>
+      <w:numFmt w:val="lowerRoman"/>
+      <w:lvlText w:val="%3."/>
+      <w:lvlJc w:val="right"/>
+      <w:pPr>
+        <w:ind w:left="2160" w:hanging="180"/>
+      </w:pPr>
+    </w:lvl>
+    <w:lvl w:ilvl="3" w:tplc="0809000F" w:tentative="1">
+      <w:start w:val="1"/>
+      <w:numFmt w:val="decimal"/>
+      <w:lvlText w:val="%4."/>
+      <w:lvlJc w:val="left"/>
+      <w:pPr>
+        <w:ind w:left="2880" w:hanging="360"/>
+      </w:pPr>
+    </w:lvl>
+    <w:lvl w:ilvl="4" w:tplc="08090019" w:tentative="1">
+      <w:start w:val="1"/>
+      <w:numFmt w:val="lowerLetter"/>
+      <w:lvlText w:val="%5."/>
+      <w:lvlJc w:val="left"/>
+      <w:pPr>
+        <w:ind w:left="3600" w:hanging="360"/>
+      </w:pPr>
+    </w:lvl>
+    <w:lvl w:ilvl="5" w:tplc="0809001B" w:tentative="1">
+      <w:start w:val="1"/>
+      <w:numFmt w:val="lowerRoman"/>
+      <w:lvlText w:val="%6."/>
+      <w:lvlJc w:val="right"/>
+      <w:pPr>
+        <w:ind w:left="4320" w:hanging="180"/>
+      </w:pPr>
+    </w:lvl>
+    <w:lvl w:ilvl="6" w:tplc="0809000F" w:tentative="1">
+      <w:start w:val="1"/>
+      <w:numFmt w:val="decimal"/>
+      <w:lvlText w:val="%7."/>
+      <w:lvlJc w:val="left"/>
+      <w:pPr>
+        <w:ind w:left="5040" w:hanging="360"/>
+      </w:pPr>
+    </w:lvl>
+    <w:lvl w:ilvl="7" w:tplc="08090019" w:tentative="1">
+      <w:start w:val="1"/>
+      <w:numFmt w:val="lowerLetter"/>
+      <w:lvlText w:val="%8."/>
+      <w:lvlJc w:val="left"/>
+      <w:pPr>
+        <w:ind w:left="5760" w:hanging="360"/>
+      </w:pPr>
+    </w:lvl>
+    <w:lvl w:ilvl="8" w:tplc="0809001B" w:tentative="1">
+      <w:start w:val="1"/>
+      <w:numFmt w:val="lowerRoman"/>
+      <w:lvlText w:val="%9."/>
+      <w:lvlJc w:val="right"/>
+      <w:pPr>
+        <w:ind w:left="6480" w:hanging="180"/>
+      </w:pPr>
+    </w:lvl>
+  </w:abstractNum>
+  <w:abstractNum w:abstractNumId="4" w15:restartNumberingAfterBreak="0">
+    <w:nsid w:val="3F9D3212"/>
+    <w:multiLevelType w:val="hybridMultilevel"/>
+    <w:tmpl w:val="7D943C72"/>
+    <w:lvl w:ilvl="0" w:tplc="291ECC8A">
+      <w:numFmt w:val="bullet"/>
+      <w:lvlText w:val=""/>
+      <w:lvlJc w:val="left"/>
+      <w:pPr>
+        <w:ind w:left="720" w:hanging="360"/>
+      </w:pPr>
+      <w:rPr>
+        <w:rFonts w:ascii="Symbol" w:eastAsiaTheme="minorHAnsi" w:hAnsi="Symbol" w:cs="Courier New" w:hint="default"/>
+      </w:rPr>
+    </w:lvl>
+    <w:lvl w:ilvl="1" w:tplc="08090003" w:tentative="1">
+      <w:start w:val="1"/>
+      <w:numFmt w:val="bullet"/>
+      <w:lvlText w:val="o"/>
+      <w:lvlJc w:val="left"/>
+      <w:pPr>
+        <w:ind w:left="1440" w:hanging="360"/>
+      </w:pPr>
+      <w:rPr>
+        <w:rFonts w:ascii="Courier New" w:hAnsi="Courier New" w:cs="Courier New" w:hint="default"/>
+      </w:rPr>
+    </w:lvl>
+    <w:lvl w:ilvl="2" w:tplc="08090005" w:tentative="1">
+      <w:start w:val="1"/>
+      <w:numFmt w:val="bullet"/>
+      <w:lvlText w:val=""/>
+      <w:lvlJc w:val="left"/>
+      <w:pPr>
+        <w:ind w:left="2160" w:hanging="360"/>
+      </w:pPr>
+      <w:rPr>
+        <w:rFonts w:ascii="Wingdings" w:hAnsi="Wingdings" w:hint="default"/>
+      </w:rPr>
+    </w:lvl>
+    <w:lvl w:ilvl="3" w:tplc="08090001" w:tentative="1">
+      <w:start w:val="1"/>
+      <w:numFmt w:val="bullet"/>
+      <w:lvlText w:val=""/>
+      <w:lvlJc w:val="left"/>
+      <w:pPr>
+        <w:ind w:left="2880" w:hanging="360"/>
+      </w:pPr>
+      <w:rPr>
+        <w:rFonts w:ascii="Symbol" w:hAnsi="Symbol" w:hint="default"/>
+      </w:rPr>
+    </w:lvl>
+    <w:lvl w:ilvl="4" w:tplc="08090003" w:tentative="1">
+      <w:start w:val="1"/>
+      <w:numFmt w:val="bullet"/>
+      <w:lvlText w:val="o"/>
+      <w:lvlJc w:val="left"/>
+      <w:pPr>
+        <w:ind w:left="3600" w:hanging="360"/>
+      </w:pPr>
+      <w:rPr>
+        <w:rFonts w:ascii="Courier New" w:hAnsi="Courier New" w:cs="Courier New" w:hint="default"/>
+      </w:rPr>
+    </w:lvl>
+    <w:lvl w:ilvl="5" w:tplc="08090005" w:tentative="1">
+      <w:start w:val="1"/>
+      <w:numFmt w:val="bullet"/>
+      <w:lvlText w:val=""/>
+      <w:lvlJc w:val="left"/>
+      <w:pPr>
+        <w:ind w:left="4320" w:hanging="360"/>
+      </w:pPr>
+      <w:rPr>
+        <w:rFonts w:ascii="Wingdings" w:hAnsi="Wingdings" w:hint="default"/>
+      </w:rPr>
+    </w:lvl>
+    <w:lvl w:ilvl="6" w:tplc="08090001" w:tentative="1">
+      <w:start w:val="1"/>
+      <w:numFmt w:val="bullet"/>
+      <w:lvlText w:val=""/>
+      <w:lvlJc w:val="left"/>
+      <w:pPr>
+        <w:ind w:left="5040" w:hanging="360"/>
+      </w:pPr>
+      <w:rPr>
+        <w:rFonts w:ascii="Symbol" w:hAnsi="Symbol" w:hint="default"/>
+      </w:rPr>
+    </w:lvl>
+    <w:lvl w:ilvl="7" w:tplc="08090003" w:tentative="1">
+      <w:start w:val="1"/>
+      <w:numFmt w:val="bullet"/>
+      <w:lvlText w:val="o"/>
+      <w:lvlJc w:val="left"/>
+      <w:pPr>
+        <w:ind w:left="5760" w:hanging="360"/>
+      </w:pPr>
+      <w:rPr>
+        <w:rFonts w:ascii="Courier New" w:hAnsi="Courier New" w:cs="Courier New" w:hint="default"/>
+      </w:rPr>
+    </w:lvl>
+    <w:lvl w:ilvl="8" w:tplc="08090005" w:tentative="1">
+      <w:start w:val="1"/>
+      <w:numFmt w:val="bullet"/>
+      <w:lvlText w:val=""/>
+      <w:lvlJc w:val="left"/>
+      <w:pPr>
+        <w:ind w:left="6480" w:hanging="360"/>
+      </w:pPr>
+      <w:rPr>
+        <w:rFonts w:ascii="Wingdings" w:hAnsi="Wingdings" w:hint="default"/>
+      </w:rPr>
+    </w:lvl>
+  </w:abstractNum>
+  <w:abstractNum w:abstractNumId="5" w15:restartNumberingAfterBreak="0">
+    <w:nsid w:val="44651CA1"/>
+    <w:multiLevelType w:val="hybridMultilevel"/>
+    <w:tmpl w:val="6476666C"/>
+    <w:lvl w:ilvl="0" w:tplc="0809000F">
+      <w:start w:val="1"/>
+      <w:numFmt w:val="decimal"/>
+      <w:lvlText w:val="%1."/>
+      <w:lvlJc w:val="left"/>
+      <w:pPr>
+        <w:ind w:left="720" w:hanging="360"/>
+      </w:pPr>
+      <w:rPr>
+        <w:rFonts w:hint="default"/>
+      </w:rPr>
+    </w:lvl>
+    <w:lvl w:ilvl="1" w:tplc="08090019" w:tentative="1">
+      <w:start w:val="1"/>
+      <w:numFmt w:val="lowerLetter"/>
+      <w:lvlText w:val="%2."/>
+      <w:lvlJc w:val="left"/>
+      <w:pPr>
+        <w:ind w:left="1440" w:hanging="360"/>
+      </w:pPr>
+    </w:lvl>
+    <w:lvl w:ilvl="2" w:tplc="0809001B" w:tentative="1">
+      <w:start w:val="1"/>
+      <w:numFmt w:val="lowerRoman"/>
+      <w:lvlText w:val="%3."/>
+      <w:lvlJc w:val="right"/>
+      <w:pPr>
+        <w:ind w:left="2160" w:hanging="180"/>
+      </w:pPr>
+    </w:lvl>
+    <w:lvl w:ilvl="3" w:tplc="0809000F" w:tentative="1">
+      <w:start w:val="1"/>
+      <w:numFmt w:val="decimal"/>
+      <w:lvlText w:val="%4."/>
+      <w:lvlJc w:val="left"/>
+      <w:pPr>
+        <w:ind w:left="2880" w:hanging="360"/>
+      </w:pPr>
+    </w:lvl>
+    <w:lvl w:ilvl="4" w:tplc="08090019" w:tentative="1">
+      <w:start w:val="1"/>
+      <w:numFmt w:val="lowerLetter"/>
+      <w:lvlText w:val="%5."/>
+      <w:lvlJc w:val="left"/>
+      <w:pPr>
+        <w:ind w:left="3600" w:hanging="360"/>
+      </w:pPr>
+    </w:lvl>
+    <w:lvl w:ilvl="5" w:tplc="0809001B" w:tentative="1">
+      <w:start w:val="1"/>
+      <w:numFmt w:val="lowerRoman"/>
+      <w:lvlText w:val="%6."/>
+      <w:lvlJc w:val="right"/>
+      <w:pPr>
+        <w:ind w:left="4320" w:hanging="180"/>
+      </w:pPr>
+    </w:lvl>
+    <w:lvl w:ilvl="6" w:tplc="0809000F" w:tentative="1">
+      <w:start w:val="1"/>
+      <w:numFmt w:val="decimal"/>
+      <w:lvlText w:val="%7."/>
+      <w:lvlJc w:val="left"/>
+      <w:pPr>
+        <w:ind w:left="5040" w:hanging="360"/>
+      </w:pPr>
+    </w:lvl>
+    <w:lvl w:ilvl="7" w:tplc="08090019" w:tentative="1">
+      <w:start w:val="1"/>
+      <w:numFmt w:val="lowerLetter"/>
+      <w:lvlText w:val="%8."/>
+      <w:lvlJc w:val="left"/>
+      <w:pPr>
+        <w:ind w:left="5760" w:hanging="360"/>
+      </w:pPr>
+    </w:lvl>
+    <w:lvl w:ilvl="8" w:tplc="0809001B" w:tentative="1">
+      <w:start w:val="1"/>
+      <w:numFmt w:val="lowerRoman"/>
+      <w:lvlText w:val="%9."/>
+      <w:lvlJc w:val="right"/>
+      <w:pPr>
+        <w:ind w:left="6480" w:hanging="180"/>
+      </w:pPr>
+    </w:lvl>
+  </w:abstractNum>
+  <w:abstractNum w:abstractNumId="6" w15:restartNumberingAfterBreak="0">
+    <w:nsid w:val="5D141B12"/>
+    <w:multiLevelType w:val="hybridMultilevel"/>
+    <w:tmpl w:val="79B6B3A2"/>
+    <w:lvl w:ilvl="0" w:tplc="689203E4">
+      <w:start w:val="1"/>
+      <w:numFmt w:val="bullet"/>
+      <w:lvlText w:val=""/>
+      <w:lvlJc w:val="left"/>
+      <w:pPr>
+        <w:ind w:left="720" w:hanging="360"/>
+      </w:pPr>
+      <w:rPr>
+        <w:rFonts w:ascii="Symbol" w:eastAsiaTheme="minorHAnsi" w:hAnsi="Symbol" w:cstheme="minorBidi" w:hint="default"/>
+      </w:rPr>
+    </w:lvl>
+    <w:lvl w:ilvl="1" w:tplc="08090003" w:tentative="1">
+      <w:start w:val="1"/>
+      <w:numFmt w:val="bullet"/>
+      <w:lvlText w:val="o"/>
+      <w:lvlJc w:val="left"/>
+      <w:pPr>
+        <w:ind w:left="1440" w:hanging="360"/>
+      </w:pPr>
+      <w:rPr>
+        <w:rFonts w:ascii="Courier New" w:hAnsi="Courier New" w:cs="Courier New" w:hint="default"/>
+      </w:rPr>
+    </w:lvl>
+    <w:lvl w:ilvl="2" w:tplc="08090005" w:tentative="1">
+      <w:start w:val="1"/>
+      <w:numFmt w:val="bullet"/>
+      <w:lvlText w:val=""/>
+      <w:lvlJc w:val="left"/>
+      <w:pPr>
+        <w:ind w:left="2160" w:hanging="360"/>
+      </w:pPr>
+      <w:rPr>
+        <w:rFonts w:ascii="Wingdings" w:hAnsi="Wingdings" w:hint="default"/>
+      </w:rPr>
+    </w:lvl>
+    <w:lvl w:ilvl="3" w:tplc="08090001" w:tentative="1">
+      <w:start w:val="1"/>
+      <w:numFmt w:val="bullet"/>
+      <w:lvlText w:val=""/>
+      <w:lvlJc w:val="left"/>
+      <w:pPr>
+        <w:ind w:left="2880" w:hanging="360"/>
+      </w:pPr>
+      <w:rPr>
+        <w:rFonts w:ascii="Symbol" w:hAnsi="Symbol" w:hint="default"/>
+      </w:rPr>
+    </w:lvl>
+    <w:lvl w:ilvl="4" w:tplc="08090003" w:tentative="1">
+      <w:start w:val="1"/>
+      <w:numFmt w:val="bullet"/>
+      <w:lvlText w:val="o"/>
+      <w:lvlJc w:val="left"/>
+      <w:pPr>
+        <w:ind w:left="3600" w:hanging="360"/>
+      </w:pPr>
+      <w:rPr>
+        <w:rFonts w:ascii="Courier New" w:hAnsi="Courier New" w:cs="Courier New" w:hint="default"/>
+      </w:rPr>
+    </w:lvl>
+    <w:lvl w:ilvl="5" w:tplc="08090005" w:tentative="1">
+      <w:start w:val="1"/>
+      <w:numFmt w:val="bullet"/>
+      <w:lvlText w:val=""/>
+      <w:lvlJc w:val="left"/>
+      <w:pPr>
+        <w:ind w:left="4320" w:hanging="360"/>
+      </w:pPr>
+      <w:rPr>
+        <w:rFonts w:ascii="Wingdings" w:hAnsi="Wingdings" w:hint="default"/>
+      </w:rPr>
+    </w:lvl>
+    <w:lvl w:ilvl="6" w:tplc="08090001" w:tentative="1">
+      <w:start w:val="1"/>
+      <w:numFmt w:val="bullet"/>
+      <w:lvlText w:val=""/>
+      <w:lvlJc w:val="left"/>
+      <w:pPr>
+        <w:ind w:left="5040" w:hanging="360"/>
+      </w:pPr>
+      <w:rPr>
+        <w:rFonts w:ascii="Symbol" w:hAnsi="Symbol" w:hint="default"/>
+      </w:rPr>
+    </w:lvl>
+    <w:lvl w:ilvl="7" w:tplc="08090003" w:tentative="1">
+      <w:start w:val="1"/>
+      <w:numFmt w:val="bullet"/>
+      <w:lvlText w:val="o"/>
+      <w:lvlJc w:val="left"/>
+      <w:pPr>
+        <w:ind w:left="5760" w:hanging="360"/>
+      </w:pPr>
+      <w:rPr>
+        <w:rFonts w:ascii="Courier New" w:hAnsi="Courier New" w:cs="Courier New" w:hint="default"/>
+      </w:rPr>
+    </w:lvl>
+    <w:lvl w:ilvl="8" w:tplc="08090005" w:tentative="1">
+      <w:start w:val="1"/>
+      <w:numFmt w:val="bullet"/>
+      <w:lvlText w:val=""/>
+      <w:lvlJc w:val="left"/>
+      <w:pPr>
+        <w:ind w:left="6480" w:hanging="360"/>
+      </w:pPr>
+      <w:rPr>
+        <w:rFonts w:ascii="Wingdings" w:hAnsi="Wingdings" w:hint="default"/>
+      </w:rPr>
+    </w:lvl>
+  </w:abstractNum>
+  <w:abstractNum w:abstractNumId="7" w15:restartNumberingAfterBreak="0">
+    <w:nsid w:val="6D79039A"/>
+    <w:multiLevelType w:val="hybridMultilevel"/>
+    <w:tmpl w:val="E3DCF16A"/>
+    <w:lvl w:ilvl="0" w:tplc="0809000F">
+      <w:start w:val="1"/>
+      <w:numFmt w:val="decimal"/>
+      <w:lvlText w:val="%1."/>
+      <w:lvlJc w:val="left"/>
+      <w:pPr>
+        <w:ind w:left="720" w:hanging="360"/>
+      </w:pPr>
+      <w:rPr>
+        <w:rFonts w:hint="default"/>
+      </w:rPr>
+    </w:lvl>
+    <w:lvl w:ilvl="1" w:tplc="08090019" w:tentative="1">
+      <w:start w:val="1"/>
+      <w:numFmt w:val="lowerLetter"/>
+      <w:lvlText w:val="%2."/>
+      <w:lvlJc w:val="left"/>
+      <w:pPr>
+        <w:ind w:left="1440" w:hanging="360"/>
+      </w:pPr>
+    </w:lvl>
+    <w:lvl w:ilvl="2" w:tplc="0809001B" w:tentative="1">
+      <w:start w:val="1"/>
+      <w:numFmt w:val="lowerRoman"/>
+      <w:lvlText w:val="%3."/>
+      <w:lvlJc w:val="right"/>
+      <w:pPr>
+        <w:ind w:left="2160" w:hanging="180"/>
+      </w:pPr>
+    </w:lvl>
+    <w:lvl w:ilvl="3" w:tplc="0809000F" w:tentative="1">
+      <w:start w:val="1"/>
+      <w:numFmt w:val="decimal"/>
+      <w:lvlText w:val="%4."/>
+      <w:lvlJc w:val="left"/>
+      <w:pPr>
+        <w:ind w:left="2880" w:hanging="360"/>
+      </w:pPr>
+    </w:lvl>
+    <w:lvl w:ilvl="4" w:tplc="08090019" w:tentative="1">
+      <w:start w:val="1"/>
+      <w:numFmt w:val="lowerLetter"/>
+      <w:lvlText w:val="%5."/>
+      <w:lvlJc w:val="left"/>
+      <w:pPr>
+        <w:ind w:left="3600" w:hanging="360"/>
+      </w:pPr>
+    </w:lvl>
+    <w:lvl w:ilvl="5" w:tplc="0809001B" w:tentative="1">
+      <w:start w:val="1"/>
+      <w:numFmt w:val="lowerRoman"/>
+      <w:lvlText w:val="%6."/>
+      <w:lvlJc w:val="right"/>
+      <w:pPr>
+        <w:ind w:left="4320" w:hanging="180"/>
+      </w:pPr>
+    </w:lvl>
+    <w:lvl w:ilvl="6" w:tplc="0809000F" w:tentative="1">
+      <w:start w:val="1"/>
+      <w:numFmt w:val="decimal"/>
+      <w:lvlText w:val="%7."/>
+      <w:lvlJc w:val="left"/>
+      <w:pPr>
+        <w:ind w:left="5040" w:hanging="360"/>
+      </w:pPr>
+    </w:lvl>
+    <w:lvl w:ilvl="7" w:tplc="08090019" w:tentative="1">
+      <w:start w:val="1"/>
+      <w:numFmt w:val="lowerLetter"/>
+      <w:lvlText w:val="%8."/>
+      <w:lvlJc w:val="left"/>
+      <w:pPr>
+        <w:ind w:left="5760" w:hanging="360"/>
+      </w:pPr>
+    </w:lvl>
+    <w:lvl w:ilvl="8" w:tplc="0809001B" w:tentative="1">
+      <w:start w:val="1"/>
+      <w:numFmt w:val="lowerRoman"/>
+      <w:lvlText w:val="%9."/>
+      <w:lvlJc w:val="right"/>
+      <w:pPr>
+        <w:ind w:left="6480" w:hanging="180"/>
+      </w:pPr>
+    </w:lvl>
+  </w:abstractNum>
   <w:num w:numId="1" w16cid:durableId="1049375257">
+    <w:abstractNumId w:val="1"/>
+  </w:num>
+  <w:num w:numId="2" w16cid:durableId="583028065">
+    <w:abstractNumId w:val="2"/>
+  </w:num>
+  <w:num w:numId="3" w16cid:durableId="1952737160">
+    <w:abstractNumId w:val="4"/>
+  </w:num>
+  <w:num w:numId="4" w16cid:durableId="1827503621">
     <w:abstractNumId w:val="0"/>
   </w:num>
-  <w:num w:numId="2" w16cid:durableId="583028065">
-    <w:abstractNumId w:val="1"/>
+  <w:num w:numId="5" w16cid:durableId="2002660390">
+    <w:abstractNumId w:val="7"/>
+  </w:num>
+  <w:num w:numId="6" w16cid:durableId="1818106191">
+    <w:abstractNumId w:val="5"/>
+  </w:num>
+  <w:num w:numId="7" w16cid:durableId="473110470">
+    <w:abstractNumId w:val="3"/>
+  </w:num>
+  <w:num w:numId="8" w16cid:durableId="1814711138">
+    <w:abstractNumId w:val="6"/>
   </w:num>
 </w:numbering>
 </file>

</xml_diff>